<commit_message>
Added completion of UFRGS
</commit_message>
<xml_diff>
--- a/cv.docx
+++ b/cv.docx
@@ -265,33 +265,6 @@
                 <w:szCs w:val="24"/>
               </w:rPr>
             </w:pPr>
-            <w:proofErr w:type="spellStart"/>
-            <w:r>
-              <w:rPr>
-                <w:rFonts w:ascii="Courier New" w:hAnsi="Courier New" w:cs="Courier New"/>
-                <w:sz w:val="24"/>
-                <w:szCs w:val="24"/>
-              </w:rPr>
-              <w:t>Moacir</w:t>
-            </w:r>
-            <w:proofErr w:type="spellEnd"/>
-            <w:r>
-              <w:rPr>
-                <w:rFonts w:ascii="Courier New" w:hAnsi="Courier New" w:cs="Courier New"/>
-                <w:sz w:val="24"/>
-                <w:szCs w:val="24"/>
-              </w:rPr>
-              <w:t xml:space="preserve"> Santana, 45 – B203</w:t>
-            </w:r>
-          </w:p>
-          <w:p>
-            <w:pPr>
-              <w:rPr>
-                <w:rFonts w:ascii="Courier New" w:hAnsi="Courier New" w:cs="Courier New"/>
-                <w:sz w:val="24"/>
-                <w:szCs w:val="24"/>
-              </w:rPr>
-            </w:pPr>
             <w:r>
               <w:rPr>
                 <w:rFonts w:ascii="Courier New" w:hAnsi="Courier New" w:cs="Courier New"/>
@@ -354,6 +327,7 @@
             <w:r>
               <w:rPr>
                 <w:rFonts w:ascii="Courier New" w:hAnsi="Courier New" w:cs="Courier New"/>
+                <w:noProof/>
                 <w:sz w:val="24"/>
                 <w:szCs w:val="24"/>
               </w:rPr>
@@ -733,15 +707,13 @@
             </w:pPr>
             <w:r>
               <w:rPr>
-                <w:rFonts w:ascii="Helvetica" w:hAnsi="Helvetica" w:cs="Simplified Arabic Fixed"/>
-                <w:sz w:val="24"/>
-                <w:szCs w:val="24"/>
+                <w:noProof/>
               </w:rPr>
               <w:drawing>
-                <wp:inline distT="0" distB="0" distL="0" distR="0" wp14:anchorId="00871F74" wp14:editId="5ACE4D4D">
+                <wp:inline distT="0" distB="0" distL="0" distR="0" wp14:anchorId="281835CB" wp14:editId="43D46ADD">
                   <wp:extent cx="152400" cy="152400"/>
                   <wp:effectExtent l="0" t="0" r="0" b="0"/>
-                  <wp:docPr id="872665490" name="Graphic 1"/>
+                  <wp:docPr id="215389528" name="Graphic 1"/>
                   <wp:cNvGraphicFramePr>
                     <a:graphicFrameLocks xmlns:a="http://schemas.openxmlformats.org/drawingml/2006/main" noChangeAspect="1"/>
                   </wp:cNvGraphicFramePr>
@@ -749,7 +721,7 @@
                     <a:graphicData uri="http://schemas.openxmlformats.org/drawingml/2006/picture">
                       <pic:pic xmlns:pic="http://schemas.openxmlformats.org/drawingml/2006/picture">
                         <pic:nvPicPr>
-                          <pic:cNvPr id="872665490" name=""/>
+                          <pic:cNvPr id="215389528" name=""/>
                           <pic:cNvPicPr/>
                         </pic:nvPicPr>
                         <pic:blipFill>
@@ -869,13 +841,16 @@
             </w:pPr>
             <w:r>
               <w:rPr>
+                <w:rFonts w:ascii="Helvetica" w:hAnsi="Helvetica" w:cs="Simplified Arabic Fixed"/>
                 <w:noProof/>
+                <w:sz w:val="24"/>
+                <w:szCs w:val="24"/>
               </w:rPr>
               <w:drawing>
-                <wp:inline distT="0" distB="0" distL="0" distR="0" wp14:anchorId="6317084C" wp14:editId="05A633FD">
+                <wp:inline distT="0" distB="0" distL="0" distR="0" wp14:anchorId="7533EB19" wp14:editId="63CF2181">
                   <wp:extent cx="152400" cy="152400"/>
                   <wp:effectExtent l="0" t="0" r="0" b="0"/>
-                  <wp:docPr id="215389528" name="Graphic 1"/>
+                  <wp:docPr id="872665490" name="Graphic 1"/>
                   <wp:cNvGraphicFramePr>
                     <a:graphicFrameLocks xmlns:a="http://schemas.openxmlformats.org/drawingml/2006/main" noChangeAspect="1"/>
                   </wp:cNvGraphicFramePr>
@@ -883,7 +858,7 @@
                     <a:graphicData uri="http://schemas.openxmlformats.org/drawingml/2006/picture">
                       <pic:pic xmlns:pic="http://schemas.openxmlformats.org/drawingml/2006/picture">
                         <pic:nvPicPr>
-                          <pic:cNvPr id="215389528" name=""/>
+                          <pic:cNvPr id="872665490" name=""/>
                           <pic:cNvPicPr/>
                         </pic:nvPicPr>
                         <pic:blipFill>
@@ -1280,7 +1255,14 @@
                 <w:rFonts w:ascii="Courier New" w:hAnsi="Courier New" w:cs="Courier New"/>
                 <w:color w:val="808080" w:themeColor="background1" w:themeShade="80"/>
               </w:rPr>
-              <w:t>2015 - present</w:t>
+              <w:t xml:space="preserve">2015 - </w:t>
+            </w:r>
+            <w:r>
+              <w:rPr>
+                <w:rFonts w:ascii="Courier New" w:hAnsi="Courier New" w:cs="Courier New"/>
+                <w:color w:val="808080" w:themeColor="background1" w:themeShade="80"/>
+              </w:rPr>
+              <w:t>2023</w:t>
             </w:r>
           </w:p>
         </w:tc>

</xml_diff>

<commit_message>
Add accomplishment of fullstack course
</commit_message>
<xml_diff>
--- a/cv.docx
+++ b/cv.docx
@@ -1,6 +1,6 @@
 
 <file path=word/document.xml><?xml version="1.0" encoding="utf-8"?>
-<w:document xmlns:wpc="http://schemas.microsoft.com/office/word/2010/wordprocessingCanvas" xmlns:cx="http://schemas.microsoft.com/office/drawing/2014/chartex" xmlns:cx1="http://schemas.microsoft.com/office/drawing/2015/9/8/chartex" xmlns:cx2="http://schemas.microsoft.com/office/drawing/2015/10/21/chartex" xmlns:cx3="http://schemas.microsoft.com/office/drawing/2016/5/9/chartex" xmlns:cx4="http://schemas.microsoft.com/office/drawing/2016/5/10/chartex" xmlns:cx5="http://schemas.microsoft.com/office/drawing/2016/5/11/chartex" xmlns:cx6="http://schemas.microsoft.com/office/drawing/2016/5/12/chartex" xmlns:cx7="http://schemas.microsoft.com/office/drawing/2016/5/13/chartex" xmlns:cx8="http://schemas.microsoft.com/office/drawing/2016/5/14/chartex" xmlns:mc="http://schemas.openxmlformats.org/markup-compatibility/2006" xmlns:aink="http://schemas.microsoft.com/office/drawing/2016/ink" xmlns:am3d="http://schemas.microsoft.com/office/drawing/2017/model3d" xmlns:o="urn:schemas-microsoft-com:office:office" xmlns:oel="http://schemas.microsoft.com/office/2019/extlst" xmlns:r="http://schemas.openxmlformats.org/officeDocument/2006/relationships" xmlns:m="http://schemas.openxmlformats.org/officeDocument/2006/math" xmlns:v="urn:schemas-microsoft-com:vml" xmlns:wp14="http://schemas.microsoft.com/office/word/2010/wordprocessingDrawing" xmlns:wp="http://schemas.openxmlformats.org/drawingml/2006/wordprocessingDrawing" xmlns:w10="urn:schemas-microsoft-com:office:word" xmlns:w="http://schemas.openxmlformats.org/wordprocessingml/2006/main" xmlns:w14="http://schemas.microsoft.com/office/word/2010/wordml" xmlns:w15="http://schemas.microsoft.com/office/word/2012/wordml" xmlns:w16cex="http://schemas.microsoft.com/office/word/2018/wordml/cex" xmlns:w16cid="http://schemas.microsoft.com/office/word/2016/wordml/cid" xmlns:w16="http://schemas.microsoft.com/office/word/2018/wordml" xmlns:w16sdtdh="http://schemas.microsoft.com/office/word/2020/wordml/sdtdatahash" xmlns:w16se="http://schemas.microsoft.com/office/word/2015/wordml/symex" xmlns:wpg="http://schemas.microsoft.com/office/word/2010/wordprocessingGroup" xmlns:wpi="http://schemas.microsoft.com/office/word/2010/wordprocessingInk" xmlns:wne="http://schemas.microsoft.com/office/word/2006/wordml" xmlns:wps="http://schemas.microsoft.com/office/word/2010/wordprocessingShape" mc:Ignorable="w14 w15 w16se w16cid w16 w16cex w16sdtdh wp14">
+<w:document xmlns:wpc="http://schemas.microsoft.com/office/word/2010/wordprocessingCanvas" xmlns:cx="http://schemas.microsoft.com/office/drawing/2014/chartex" xmlns:cx1="http://schemas.microsoft.com/office/drawing/2015/9/8/chartex" xmlns:cx2="http://schemas.microsoft.com/office/drawing/2015/10/21/chartex" xmlns:cx3="http://schemas.microsoft.com/office/drawing/2016/5/9/chartex" xmlns:cx4="http://schemas.microsoft.com/office/drawing/2016/5/10/chartex" xmlns:cx5="http://schemas.microsoft.com/office/drawing/2016/5/11/chartex" xmlns:cx6="http://schemas.microsoft.com/office/drawing/2016/5/12/chartex" xmlns:cx7="http://schemas.microsoft.com/office/drawing/2016/5/13/chartex" xmlns:cx8="http://schemas.microsoft.com/office/drawing/2016/5/14/chartex" xmlns:mc="http://schemas.openxmlformats.org/markup-compatibility/2006" xmlns:aink="http://schemas.microsoft.com/office/drawing/2016/ink" xmlns:am3d="http://schemas.microsoft.com/office/drawing/2017/model3d" xmlns:o="urn:schemas-microsoft-com:office:office" xmlns:oel="http://schemas.microsoft.com/office/2019/extlst" xmlns:r="http://schemas.openxmlformats.org/officeDocument/2006/relationships" xmlns:m="http://schemas.openxmlformats.org/officeDocument/2006/math" xmlns:v="urn:schemas-microsoft-com:vml" xmlns:wp14="http://schemas.microsoft.com/office/word/2010/wordprocessingDrawing" xmlns:wp="http://schemas.openxmlformats.org/drawingml/2006/wordprocessingDrawing" xmlns:w10="urn:schemas-microsoft-com:office:word" xmlns:w="http://schemas.openxmlformats.org/wordprocessingml/2006/main" xmlns:w14="http://schemas.microsoft.com/office/word/2010/wordml" xmlns:w15="http://schemas.microsoft.com/office/word/2012/wordml" xmlns:w16cex="http://schemas.microsoft.com/office/word/2018/wordml/cex" xmlns:w16cid="http://schemas.microsoft.com/office/word/2016/wordml/cid" xmlns:w16="http://schemas.microsoft.com/office/word/2018/wordml" xmlns:w16du="http://schemas.microsoft.com/office/word/2023/wordml/word16du" xmlns:w16sdtdh="http://schemas.microsoft.com/office/word/2020/wordml/sdtdatahash" xmlns:w16sdtfl="http://schemas.microsoft.com/office/word/2024/wordml/sdtformatlock" xmlns:w16se="http://schemas.microsoft.com/office/word/2015/wordml/symex" xmlns:wpg="http://schemas.microsoft.com/office/word/2010/wordprocessingGroup" xmlns:wpi="http://schemas.microsoft.com/office/word/2010/wordprocessingInk" xmlns:wne="http://schemas.microsoft.com/office/word/2006/wordml" xmlns:wps="http://schemas.microsoft.com/office/word/2010/wordprocessingShape" mc:Ignorable="w14 w15 w16se w16cid w16 w16cex w16sdtdh w16sdtfl w16du wp14">
   <w:body>
     <w:p>
       <w:pPr>
@@ -43,9 +43,8 @@
       </w:tblPr>
       <w:tblGrid>
         <w:gridCol w:w="2001"/>
-        <w:gridCol w:w="2466"/>
-        <w:gridCol w:w="459"/>
-        <w:gridCol w:w="4434"/>
+        <w:gridCol w:w="472"/>
+        <w:gridCol w:w="4654"/>
       </w:tblGrid>
       <w:tr>
         <w:trPr>
@@ -53,7 +52,7 @@
         </w:trPr>
         <w:tc>
           <w:tcPr>
-            <w:tcW w:w="1896" w:type="dxa"/>
+            <w:tcW w:w="2001" w:type="dxa"/>
             <w:vMerge w:val="restart"/>
           </w:tcPr>
           <w:p>
@@ -124,78 +123,7 @@
         </w:tc>
         <w:tc>
           <w:tcPr>
-            <w:tcW w:w="2316" w:type="dxa"/>
-            <w:vMerge w:val="restart"/>
-          </w:tcPr>
-          <w:p>
-            <w:pPr>
-              <w:rPr>
-                <w:rFonts w:ascii="Courier New" w:hAnsi="Courier New" w:cs="Courier New"/>
-                <w:sz w:val="24"/>
-                <w:szCs w:val="24"/>
-              </w:rPr>
-            </w:pPr>
-            <w:r>
-              <w:rPr>
-                <w:rFonts w:ascii="Courier New" w:hAnsi="Courier New" w:cs="Courier New"/>
-                <w:noProof/>
-                <w:sz w:val="24"/>
-                <w:szCs w:val="24"/>
-              </w:rPr>
-              <w:drawing>
-                <wp:inline distT="0" distB="0" distL="0" distR="0" wp14:anchorId="3F2DF6D7" wp14:editId="2C959B43">
-                  <wp:extent cx="1428750" cy="1428750"/>
-                  <wp:effectExtent l="0" t="0" r="0" b="0"/>
-                  <wp:docPr id="491716889" name="Picture 4"/>
-                  <wp:cNvGraphicFramePr>
-                    <a:graphicFrameLocks xmlns:a="http://schemas.openxmlformats.org/drawingml/2006/main" noChangeAspect="1"/>
-                  </wp:cNvGraphicFramePr>
-                  <a:graphic xmlns:a="http://schemas.openxmlformats.org/drawingml/2006/main">
-                    <a:graphicData uri="http://schemas.openxmlformats.org/drawingml/2006/picture">
-                      <pic:pic xmlns:pic="http://schemas.openxmlformats.org/drawingml/2006/picture">
-                        <pic:nvPicPr>
-                          <pic:cNvPr id="0" name="Picture 4"/>
-                          <pic:cNvPicPr>
-                            <a:picLocks noChangeAspect="1" noChangeArrowheads="1"/>
-                          </pic:cNvPicPr>
-                        </pic:nvPicPr>
-                        <pic:blipFill>
-                          <a:blip r:embed="rId5" cstate="print">
-                            <a:extLst>
-                              <a:ext uri="{28A0092B-C50C-407E-A947-70E740481C1C}">
-                                <a14:useLocalDpi xmlns:a14="http://schemas.microsoft.com/office/drawing/2010/main" val="0"/>
-                              </a:ext>
-                            </a:extLst>
-                          </a:blip>
-                          <a:srcRect/>
-                          <a:stretch>
-                            <a:fillRect/>
-                          </a:stretch>
-                        </pic:blipFill>
-                        <pic:spPr bwMode="auto">
-                          <a:xfrm>
-                            <a:off x="0" y="0"/>
-                            <a:ext cx="1428750" cy="1428750"/>
-                          </a:xfrm>
-                          <a:prstGeom prst="rect">
-                            <a:avLst/>
-                          </a:prstGeom>
-                          <a:noFill/>
-                          <a:ln>
-                            <a:noFill/>
-                          </a:ln>
-                        </pic:spPr>
-                      </pic:pic>
-                    </a:graphicData>
-                  </a:graphic>
-                </wp:inline>
-              </w:drawing>
-            </w:r>
-          </w:p>
-        </w:tc>
-        <w:tc>
-          <w:tcPr>
-            <w:tcW w:w="473" w:type="dxa"/>
+            <w:tcW w:w="472" w:type="dxa"/>
           </w:tcPr>
           <w:p>
             <w:pPr>
@@ -225,7 +153,113 @@
                           <pic:cNvPicPr/>
                         </pic:nvPicPr>
                         <pic:blipFill>
-                          <a:blip r:embed="rId6">
+                          <a:blip r:embed="rId5">
+                            <a:extLst>
+                              <a:ext uri="{96DAC541-7B7A-43D3-8B79-37D633B846F1}">
+                                <asvg:svgBlip xmlns:asvg="http://schemas.microsoft.com/office/drawing/2016/SVG/main" r:embed="rId6"/>
+                              </a:ext>
+                            </a:extLst>
+                          </a:blip>
+                          <a:stretch>
+                            <a:fillRect/>
+                          </a:stretch>
+                        </pic:blipFill>
+                        <pic:spPr>
+                          <a:xfrm>
+                            <a:off x="0" y="0"/>
+                            <a:ext cx="152400" cy="152400"/>
+                          </a:xfrm>
+                          <a:prstGeom prst="rect">
+                            <a:avLst/>
+                          </a:prstGeom>
+                        </pic:spPr>
+                      </pic:pic>
+                    </a:graphicData>
+                  </a:graphic>
+                </wp:inline>
+              </w:drawing>
+            </w:r>
+          </w:p>
+        </w:tc>
+        <w:tc>
+          <w:tcPr>
+            <w:tcW w:w="4654" w:type="dxa"/>
+          </w:tcPr>
+          <w:p>
+            <w:pPr>
+              <w:rPr>
+                <w:rFonts w:ascii="Courier New" w:hAnsi="Courier New" w:cs="Courier New"/>
+                <w:sz w:val="24"/>
+                <w:szCs w:val="24"/>
+              </w:rPr>
+            </w:pPr>
+            <w:r>
+              <w:rPr>
+                <w:rFonts w:ascii="Courier New" w:hAnsi="Courier New" w:cs="Courier New"/>
+                <w:sz w:val="24"/>
+                <w:szCs w:val="24"/>
+              </w:rPr>
+              <w:t>Porto Alegre – RS, Brazil</w:t>
+            </w:r>
+          </w:p>
+        </w:tc>
+      </w:tr>
+      <w:tr>
+        <w:trPr>
+          <w:trHeight w:val="330"/>
+        </w:trPr>
+        <w:tc>
+          <w:tcPr>
+            <w:tcW w:w="2001" w:type="dxa"/>
+            <w:vMerge/>
+          </w:tcPr>
+          <w:p>
+            <w:pPr>
+              <w:rPr>
+                <w:rFonts w:ascii="Courier New" w:hAnsi="Courier New" w:cs="Courier New"/>
+                <w:noProof/>
+                <w:sz w:val="24"/>
+                <w:szCs w:val="24"/>
+              </w:rPr>
+            </w:pPr>
+          </w:p>
+        </w:tc>
+        <w:tc>
+          <w:tcPr>
+            <w:tcW w:w="472" w:type="dxa"/>
+          </w:tcPr>
+          <w:p>
+            <w:pPr>
+              <w:rPr>
+                <w:rFonts w:ascii="Courier New" w:hAnsi="Courier New" w:cs="Courier New"/>
+                <w:sz w:val="24"/>
+                <w:szCs w:val="24"/>
+              </w:rPr>
+            </w:pPr>
+            <w:r>
+              <w:rPr>
+                <w:rFonts w:ascii="Courier New" w:hAnsi="Courier New" w:cs="Courier New"/>
+                <w:noProof/>
+                <w:sz w:val="24"/>
+                <w:szCs w:val="24"/>
+              </w:rPr>
+              <w:drawing>
+                <wp:inline distT="0" distB="0" distL="0" distR="0" wp14:anchorId="07A5042D" wp14:editId="609DDB42">
+                  <wp:extent cx="152400" cy="152400"/>
+                  <wp:effectExtent l="0" t="0" r="0" b="0"/>
+                  <wp:docPr id="1887961977" name="Graphic 1"/>
+                  <wp:cNvGraphicFramePr>
+                    <a:graphicFrameLocks xmlns:a="http://schemas.openxmlformats.org/drawingml/2006/main" noChangeAspect="1"/>
+                  </wp:cNvGraphicFramePr>
+                  <a:graphic xmlns:a="http://schemas.openxmlformats.org/drawingml/2006/main">
+                    <a:graphicData uri="http://schemas.openxmlformats.org/drawingml/2006/picture">
+                      <pic:pic xmlns:pic="http://schemas.openxmlformats.org/drawingml/2006/picture">
+                        <pic:nvPicPr>
+                          <pic:cNvPr id="1887961977" name=""/>
+                          <pic:cNvPicPr/>
+                        </pic:nvPicPr>
+                        <pic:blipFill>
+                          <a:blip r:embed="rId5">
                             <a:extLst>
                               <a:ext uri="{96DAC541-7B7A-43D3-8B79-37D633B846F1}">
                                 <asvg:svgBlip xmlns:asvg="http://schemas.microsoft.com/office/drawing/2016/SVG/main" r:embed="rId7"/>
@@ -255,23 +289,40 @@
         </w:tc>
         <w:tc>
           <w:tcPr>
-            <w:tcW w:w="4665" w:type="dxa"/>
-          </w:tcPr>
-          <w:p>
-            <w:pPr>
-              <w:rPr>
-                <w:rFonts w:ascii="Courier New" w:hAnsi="Courier New" w:cs="Courier New"/>
-                <w:sz w:val="24"/>
-                <w:szCs w:val="24"/>
-              </w:rPr>
-            </w:pPr>
-            <w:r>
-              <w:rPr>
-                <w:rFonts w:ascii="Courier New" w:hAnsi="Courier New" w:cs="Courier New"/>
-                <w:sz w:val="24"/>
-                <w:szCs w:val="24"/>
-              </w:rPr>
-              <w:t>Porto Alegre – RS, Brazil</w:t>
+            <w:tcW w:w="4654" w:type="dxa"/>
+          </w:tcPr>
+          <w:p>
+            <w:pPr>
+              <w:rPr>
+                <w:rFonts w:ascii="Courier New" w:hAnsi="Courier New" w:cs="Courier New"/>
+                <w:sz w:val="24"/>
+                <w:szCs w:val="24"/>
+              </w:rPr>
+            </w:pPr>
+            <w:r>
+              <w:rPr>
+                <w:rFonts w:ascii="Courier New" w:hAnsi="Courier New" w:cs="Courier New"/>
+                <w:sz w:val="24"/>
+                <w:szCs w:val="24"/>
+              </w:rPr>
+              <w:t>April 2</w:t>
+            </w:r>
+            <w:r>
+              <w:rPr>
+                <w:rFonts w:ascii="Courier New" w:hAnsi="Courier New" w:cs="Courier New"/>
+                <w:sz w:val="24"/>
+                <w:szCs w:val="24"/>
+                <w:vertAlign w:val="superscript"/>
+              </w:rPr>
+              <w:t>nd</w:t>
+            </w:r>
+            <w:r>
+              <w:rPr>
+                <w:rFonts w:ascii="Courier New" w:hAnsi="Courier New" w:cs="Courier New"/>
+                <w:sz w:val="24"/>
+                <w:szCs w:val="24"/>
+              </w:rPr>
+              <w:t xml:space="preserve"> 1997</w:t>
             </w:r>
           </w:p>
         </w:tc>
@@ -282,7 +333,7 @@
         </w:trPr>
         <w:tc>
           <w:tcPr>
-            <w:tcW w:w="1896" w:type="dxa"/>
+            <w:tcW w:w="2001" w:type="dxa"/>
             <w:vMerge/>
           </w:tcPr>
           <w:p>
@@ -298,44 +349,25 @@
         </w:tc>
         <w:tc>
           <w:tcPr>
-            <w:tcW w:w="2316" w:type="dxa"/>
-            <w:vMerge/>
-          </w:tcPr>
-          <w:p>
-            <w:pPr>
-              <w:rPr>
-                <w:rFonts w:ascii="Courier New" w:hAnsi="Courier New" w:cs="Courier New"/>
+            <w:tcW w:w="472" w:type="dxa"/>
+          </w:tcPr>
+          <w:p>
+            <w:pPr>
+              <w:rPr>
+                <w:rFonts w:ascii="Courier New" w:hAnsi="Courier New" w:cs="Courier New"/>
+                <w:sz w:val="24"/>
+                <w:szCs w:val="24"/>
+              </w:rPr>
+            </w:pPr>
+            <w:r>
+              <w:rPr>
                 <w:noProof/>
-                <w:sz w:val="24"/>
-                <w:szCs w:val="24"/>
-              </w:rPr>
-            </w:pPr>
-          </w:p>
-        </w:tc>
-        <w:tc>
-          <w:tcPr>
-            <w:tcW w:w="473" w:type="dxa"/>
-          </w:tcPr>
-          <w:p>
-            <w:pPr>
-              <w:rPr>
-                <w:rFonts w:ascii="Courier New" w:hAnsi="Courier New" w:cs="Courier New"/>
-                <w:sz w:val="24"/>
-                <w:szCs w:val="24"/>
-              </w:rPr>
-            </w:pPr>
-            <w:r>
-              <w:rPr>
-                <w:rFonts w:ascii="Courier New" w:hAnsi="Courier New" w:cs="Courier New"/>
-                <w:noProof/>
-                <w:sz w:val="24"/>
-                <w:szCs w:val="24"/>
               </w:rPr>
               <w:drawing>
-                <wp:inline distT="0" distB="0" distL="0" distR="0" wp14:anchorId="07A5042D" wp14:editId="609DDB42">
+                <wp:inline distT="0" distB="0" distL="0" distR="0" wp14:anchorId="6172E276" wp14:editId="0F66B358">
                   <wp:extent cx="152400" cy="152400"/>
                   <wp:effectExtent l="0" t="0" r="0" b="0"/>
-                  <wp:docPr id="1887961977" name="Graphic 1"/>
+                  <wp:docPr id="1437877661" name="Graphic 1"/>
                   <wp:cNvGraphicFramePr>
                     <a:graphicFrameLocks xmlns:a="http://schemas.openxmlformats.org/drawingml/2006/main" noChangeAspect="1"/>
                   </wp:cNvGraphicFramePr>
@@ -343,14 +375,14 @@
                     <a:graphicData uri="http://schemas.openxmlformats.org/drawingml/2006/picture">
                       <pic:pic xmlns:pic="http://schemas.openxmlformats.org/drawingml/2006/picture">
                         <pic:nvPicPr>
-                          <pic:cNvPr id="1887961977" name=""/>
+                          <pic:cNvPr id="1437877661" name=""/>
                           <pic:cNvPicPr/>
                         </pic:nvPicPr>
                         <pic:blipFill>
-                          <a:blip r:embed="rId8">
+                          <a:blip r:embed="rId5">
                             <a:extLst>
                               <a:ext uri="{96DAC541-7B7A-43D3-8B79-37D633B846F1}">
-                                <asvg:svgBlip xmlns:asvg="http://schemas.microsoft.com/office/drawing/2016/SVG/main" r:embed="rId9"/>
+                                <asvg:svgBlip xmlns:asvg="http://schemas.microsoft.com/office/drawing/2016/SVG/main" r:embed="rId8"/>
                               </a:ext>
                             </a:extLst>
                           </a:blip>
@@ -377,41 +409,27 @@
         </w:tc>
         <w:tc>
           <w:tcPr>
-            <w:tcW w:w="4665" w:type="dxa"/>
-          </w:tcPr>
-          <w:p>
-            <w:pPr>
-              <w:rPr>
-                <w:rFonts w:ascii="Courier New" w:hAnsi="Courier New" w:cs="Courier New"/>
-                <w:sz w:val="24"/>
-                <w:szCs w:val="24"/>
-              </w:rPr>
-            </w:pPr>
-            <w:r>
-              <w:rPr>
-                <w:rFonts w:ascii="Courier New" w:hAnsi="Courier New" w:cs="Courier New"/>
-                <w:sz w:val="24"/>
-                <w:szCs w:val="24"/>
-              </w:rPr>
-              <w:t>April 2</w:t>
-            </w:r>
-            <w:r>
-              <w:rPr>
-                <w:rFonts w:ascii="Courier New" w:hAnsi="Courier New" w:cs="Courier New"/>
-                <w:sz w:val="24"/>
-                <w:szCs w:val="24"/>
-                <w:vertAlign w:val="superscript"/>
-              </w:rPr>
-              <w:t>nd</w:t>
-            </w:r>
-            <w:r>
-              <w:rPr>
-                <w:rFonts w:ascii="Courier New" w:hAnsi="Courier New" w:cs="Courier New"/>
-                <w:sz w:val="24"/>
-                <w:szCs w:val="24"/>
-              </w:rPr>
-              <w:t xml:space="preserve"> 1997</w:t>
-            </w:r>
+            <w:tcW w:w="4654" w:type="dxa"/>
+          </w:tcPr>
+          <w:p>
+            <w:pPr>
+              <w:rPr>
+                <w:rFonts w:ascii="Courier New" w:hAnsi="Courier New" w:cs="Courier New"/>
+                <w:sz w:val="24"/>
+                <w:szCs w:val="24"/>
+              </w:rPr>
+            </w:pPr>
+            <w:hyperlink r:id="rId9" w:history="1">
+              <w:r>
+                <w:rPr>
+                  <w:rStyle w:val="Hyperlink"/>
+                  <w:rFonts w:ascii="Courier New" w:hAnsi="Courier New" w:cs="Courier New"/>
+                  <w:sz w:val="24"/>
+                  <w:szCs w:val="24"/>
+                </w:rPr>
+                <w:t>luiz.feldmann@edu.pucrs.br</w:t>
+              </w:r>
+            </w:hyperlink>
           </w:p>
         </w:tc>
       </w:tr>
@@ -421,7 +439,7 @@
         </w:trPr>
         <w:tc>
           <w:tcPr>
-            <w:tcW w:w="1896" w:type="dxa"/>
+            <w:tcW w:w="2001" w:type="dxa"/>
             <w:vMerge/>
           </w:tcPr>
           <w:p>
@@ -437,41 +455,25 @@
         </w:tc>
         <w:tc>
           <w:tcPr>
-            <w:tcW w:w="2316" w:type="dxa"/>
-            <w:vMerge/>
-          </w:tcPr>
-          <w:p>
-            <w:pPr>
-              <w:rPr>
-                <w:rFonts w:ascii="Courier New" w:hAnsi="Courier New" w:cs="Courier New"/>
+            <w:tcW w:w="472" w:type="dxa"/>
+          </w:tcPr>
+          <w:p>
+            <w:pPr>
+              <w:rPr>
+                <w:rFonts w:ascii="Courier New" w:hAnsi="Courier New" w:cs="Courier New"/>
+                <w:sz w:val="24"/>
+                <w:szCs w:val="24"/>
+              </w:rPr>
+            </w:pPr>
+            <w:r>
+              <w:rPr>
                 <w:noProof/>
-                <w:sz w:val="24"/>
-                <w:szCs w:val="24"/>
-              </w:rPr>
-            </w:pPr>
-          </w:p>
-        </w:tc>
-        <w:tc>
-          <w:tcPr>
-            <w:tcW w:w="473" w:type="dxa"/>
-          </w:tcPr>
-          <w:p>
-            <w:pPr>
-              <w:rPr>
-                <w:rFonts w:ascii="Courier New" w:hAnsi="Courier New" w:cs="Courier New"/>
-                <w:sz w:val="24"/>
-                <w:szCs w:val="24"/>
-              </w:rPr>
-            </w:pPr>
-            <w:r>
-              <w:rPr>
-                <w:noProof/>
               </w:rPr>
               <w:drawing>
-                <wp:inline distT="0" distB="0" distL="0" distR="0" wp14:anchorId="6172E276" wp14:editId="0F66B358">
+                <wp:inline distT="0" distB="0" distL="0" distR="0" wp14:anchorId="36A69A04" wp14:editId="306F6704">
                   <wp:extent cx="152400" cy="152400"/>
                   <wp:effectExtent l="0" t="0" r="0" b="0"/>
-                  <wp:docPr id="1437877661" name="Graphic 1"/>
+                  <wp:docPr id="218913723" name="Graphic 1"/>
                   <wp:cNvGraphicFramePr>
                     <a:graphicFrameLocks xmlns:a="http://schemas.openxmlformats.org/drawingml/2006/main" noChangeAspect="1"/>
                   </wp:cNvGraphicFramePr>
@@ -479,11 +481,115 @@
                     <a:graphicData uri="http://schemas.openxmlformats.org/drawingml/2006/picture">
                       <pic:pic xmlns:pic="http://schemas.openxmlformats.org/drawingml/2006/picture">
                         <pic:nvPicPr>
-                          <pic:cNvPr id="1437877661" name=""/>
+                          <pic:cNvPr id="218913723" name=""/>
                           <pic:cNvPicPr/>
                         </pic:nvPicPr>
                         <pic:blipFill>
-                          <a:blip r:embed="rId10">
+                          <a:blip r:embed="rId5">
+                            <a:extLst>
+                              <a:ext uri="{96DAC541-7B7A-43D3-8B79-37D633B846F1}">
+                                <asvg:svgBlip xmlns:asvg="http://schemas.microsoft.com/office/drawing/2016/SVG/main" r:embed="rId10"/>
+                              </a:ext>
+                            </a:extLst>
+                          </a:blip>
+                          <a:stretch>
+                            <a:fillRect/>
+                          </a:stretch>
+                        </pic:blipFill>
+                        <pic:spPr>
+                          <a:xfrm>
+                            <a:off x="0" y="0"/>
+                            <a:ext cx="152400" cy="152400"/>
+                          </a:xfrm>
+                          <a:prstGeom prst="rect">
+                            <a:avLst/>
+                          </a:prstGeom>
+                        </pic:spPr>
+                      </pic:pic>
+                    </a:graphicData>
+                  </a:graphic>
+                </wp:inline>
+              </w:drawing>
+            </w:r>
+          </w:p>
+        </w:tc>
+        <w:tc>
+          <w:tcPr>
+            <w:tcW w:w="4654" w:type="dxa"/>
+          </w:tcPr>
+          <w:p>
+            <w:pPr>
+              <w:rPr>
+                <w:rFonts w:ascii="Courier New" w:hAnsi="Courier New" w:cs="Courier New"/>
+                <w:sz w:val="24"/>
+                <w:szCs w:val="24"/>
+              </w:rPr>
+            </w:pPr>
+            <w:r>
+              <w:rPr>
+                <w:rFonts w:ascii="Courier New" w:hAnsi="Courier New" w:cs="Courier New"/>
+                <w:sz w:val="24"/>
+                <w:szCs w:val="24"/>
+              </w:rPr>
+              <w:t>+55 (55) 9-9990-2013</w:t>
+            </w:r>
+          </w:p>
+        </w:tc>
+      </w:tr>
+      <w:tr>
+        <w:trPr>
+          <w:trHeight w:val="377"/>
+        </w:trPr>
+        <w:tc>
+          <w:tcPr>
+            <w:tcW w:w="2001" w:type="dxa"/>
+            <w:vMerge/>
+          </w:tcPr>
+          <w:p>
+            <w:pPr>
+              <w:rPr>
+                <w:rFonts w:ascii="Courier New" w:hAnsi="Courier New" w:cs="Courier New"/>
+                <w:noProof/>
+                <w:sz w:val="24"/>
+                <w:szCs w:val="24"/>
+              </w:rPr>
+            </w:pPr>
+          </w:p>
+        </w:tc>
+        <w:tc>
+          <w:tcPr>
+            <w:tcW w:w="472" w:type="dxa"/>
+          </w:tcPr>
+          <w:p>
+            <w:pPr>
+              <w:jc w:val="center"/>
+              <w:rPr>
+                <w:rFonts w:ascii="Courier New" w:hAnsi="Courier New" w:cs="Courier New"/>
+                <w:sz w:val="24"/>
+                <w:szCs w:val="24"/>
+              </w:rPr>
+            </w:pPr>
+            <w:r>
+              <w:rPr>
+                <w:noProof/>
+              </w:rPr>
+              <w:drawing>
+                <wp:inline distT="0" distB="0" distL="0" distR="0" wp14:anchorId="281835CB" wp14:editId="43D46ADD">
+                  <wp:extent cx="152400" cy="152400"/>
+                  <wp:effectExtent l="0" t="0" r="0" b="0"/>
+                  <wp:docPr id="215389528" name="Graphic 1"/>
+                  <wp:cNvGraphicFramePr>
+                    <a:graphicFrameLocks xmlns:a="http://schemas.openxmlformats.org/drawingml/2006/main" noChangeAspect="1"/>
+                  </wp:cNvGraphicFramePr>
+                  <a:graphic xmlns:a="http://schemas.openxmlformats.org/drawingml/2006/main">
+                    <a:graphicData uri="http://schemas.openxmlformats.org/drawingml/2006/picture">
+                      <pic:pic xmlns:pic="http://schemas.openxmlformats.org/drawingml/2006/picture">
+                        <pic:nvPicPr>
+                          <pic:cNvPr id="215389528" name=""/>
+                          <pic:cNvPicPr/>
+                        </pic:nvPicPr>
+                        <pic:blipFill>
+                          <a:blip r:embed="rId5">
                             <a:extLst>
                               <a:ext uri="{96DAC541-7B7A-43D3-8B79-37D633B846F1}">
                                 <asvg:svgBlip xmlns:asvg="http://schemas.microsoft.com/office/drawing/2016/SVG/main" r:embed="rId11"/>
@@ -513,7 +619,7 @@
         </w:tc>
         <w:tc>
           <w:tcPr>
-            <w:tcW w:w="4665" w:type="dxa"/>
+            <w:tcW w:w="4654" w:type="dxa"/>
           </w:tcPr>
           <w:p>
             <w:pPr>
@@ -531,19 +637,30 @@
                   <w:sz w:val="24"/>
                   <w:szCs w:val="24"/>
                 </w:rPr>
-                <w:t>luiz.feldmann@edu.pucrs.br</w:t>
+                <w:t>github.com/</w:t>
               </w:r>
+              <w:proofErr w:type="spellStart"/>
+              <w:r>
+                <w:rPr>
+                  <w:rStyle w:val="Hyperlink"/>
+                  <w:rFonts w:ascii="Courier New" w:hAnsi="Courier New" w:cs="Courier New"/>
+                  <w:sz w:val="24"/>
+                  <w:szCs w:val="24"/>
+                </w:rPr>
+                <w:t>luizfeldmann</w:t>
+              </w:r>
+              <w:proofErr w:type="spellEnd"/>
             </w:hyperlink>
           </w:p>
         </w:tc>
       </w:tr>
       <w:tr>
         <w:trPr>
-          <w:trHeight w:val="330"/>
+          <w:trHeight w:val="440"/>
         </w:trPr>
         <w:tc>
           <w:tcPr>
-            <w:tcW w:w="1896" w:type="dxa"/>
+            <w:tcW w:w="2001" w:type="dxa"/>
             <w:vMerge/>
           </w:tcPr>
           <w:p>
@@ -559,41 +676,29 @@
         </w:tc>
         <w:tc>
           <w:tcPr>
-            <w:tcW w:w="2316" w:type="dxa"/>
-            <w:vMerge/>
-          </w:tcPr>
-          <w:p>
-            <w:pPr>
-              <w:rPr>
-                <w:rFonts w:ascii="Courier New" w:hAnsi="Courier New" w:cs="Courier New"/>
+            <w:tcW w:w="472" w:type="dxa"/>
+          </w:tcPr>
+          <w:p>
+            <w:pPr>
+              <w:jc w:val="center"/>
+              <w:rPr>
+                <w:rFonts w:ascii="Courier New" w:hAnsi="Courier New" w:cs="Courier New"/>
+                <w:sz w:val="24"/>
+                <w:szCs w:val="24"/>
+              </w:rPr>
+            </w:pPr>
+            <w:r>
+              <w:rPr>
+                <w:rFonts w:ascii="Helvetica" w:hAnsi="Helvetica" w:cs="Simplified Arabic Fixed"/>
                 <w:noProof/>
                 <w:sz w:val="24"/>
                 <w:szCs w:val="24"/>
               </w:rPr>
-            </w:pPr>
-          </w:p>
-        </w:tc>
-        <w:tc>
-          <w:tcPr>
-            <w:tcW w:w="473" w:type="dxa"/>
-          </w:tcPr>
-          <w:p>
-            <w:pPr>
-              <w:rPr>
-                <w:rFonts w:ascii="Courier New" w:hAnsi="Courier New" w:cs="Courier New"/>
-                <w:sz w:val="24"/>
-                <w:szCs w:val="24"/>
-              </w:rPr>
-            </w:pPr>
-            <w:r>
-              <w:rPr>
-                <w:noProof/>
-              </w:rPr>
               <w:drawing>
-                <wp:inline distT="0" distB="0" distL="0" distR="0" wp14:anchorId="36A69A04" wp14:editId="306F6704">
+                <wp:inline distT="0" distB="0" distL="0" distR="0" wp14:anchorId="7533EB19" wp14:editId="63CF2181">
                   <wp:extent cx="152400" cy="152400"/>
                   <wp:effectExtent l="0" t="0" r="0" b="0"/>
-                  <wp:docPr id="218913723" name="Graphic 1"/>
+                  <wp:docPr id="872665490" name="Graphic 1"/>
                   <wp:cNvGraphicFramePr>
                     <a:graphicFrameLocks xmlns:a="http://schemas.openxmlformats.org/drawingml/2006/main" noChangeAspect="1"/>
                   </wp:cNvGraphicFramePr>
@@ -601,14 +706,14 @@
                     <a:graphicData uri="http://schemas.openxmlformats.org/drawingml/2006/picture">
                       <pic:pic xmlns:pic="http://schemas.openxmlformats.org/drawingml/2006/picture">
                         <pic:nvPicPr>
-                          <pic:cNvPr id="218913723" name=""/>
+                          <pic:cNvPr id="872665490" name=""/>
                           <pic:cNvPicPr/>
                         </pic:nvPicPr>
                         <pic:blipFill>
-                          <a:blip r:embed="rId13">
+                          <a:blip r:embed="rId5">
                             <a:extLst>
                               <a:ext uri="{96DAC541-7B7A-43D3-8B79-37D633B846F1}">
-                                <asvg:svgBlip xmlns:asvg="http://schemas.microsoft.com/office/drawing/2016/SVG/main" r:embed="rId14"/>
+                                <asvg:svgBlip xmlns:asvg="http://schemas.microsoft.com/office/drawing/2016/SVG/main" r:embed="rId13"/>
                               </a:ext>
                             </a:extLst>
                           </a:blip>
@@ -635,274 +740,17 @@
         </w:tc>
         <w:tc>
           <w:tcPr>
-            <w:tcW w:w="4665" w:type="dxa"/>
-          </w:tcPr>
-          <w:p>
-            <w:pPr>
-              <w:rPr>
-                <w:rFonts w:ascii="Courier New" w:hAnsi="Courier New" w:cs="Courier New"/>
-                <w:sz w:val="24"/>
-                <w:szCs w:val="24"/>
-              </w:rPr>
-            </w:pPr>
-            <w:r>
-              <w:rPr>
-                <w:rFonts w:ascii="Courier New" w:hAnsi="Courier New" w:cs="Courier New"/>
-                <w:sz w:val="24"/>
-                <w:szCs w:val="24"/>
-              </w:rPr>
-              <w:t>+55 (55) 9-9990-2013</w:t>
-            </w:r>
-          </w:p>
-        </w:tc>
-      </w:tr>
-      <w:tr>
-        <w:trPr>
-          <w:trHeight w:val="377"/>
-        </w:trPr>
-        <w:tc>
-          <w:tcPr>
-            <w:tcW w:w="1896" w:type="dxa"/>
-            <w:vMerge/>
-          </w:tcPr>
-          <w:p>
-            <w:pPr>
-              <w:rPr>
-                <w:rFonts w:ascii="Courier New" w:hAnsi="Courier New" w:cs="Courier New"/>
-                <w:noProof/>
-                <w:sz w:val="24"/>
-                <w:szCs w:val="24"/>
-              </w:rPr>
-            </w:pPr>
-          </w:p>
-        </w:tc>
-        <w:tc>
-          <w:tcPr>
-            <w:tcW w:w="2316" w:type="dxa"/>
-            <w:vMerge/>
-          </w:tcPr>
-          <w:p>
-            <w:pPr>
-              <w:rPr>
-                <w:rFonts w:ascii="Courier New" w:hAnsi="Courier New" w:cs="Courier New"/>
-                <w:noProof/>
-                <w:sz w:val="24"/>
-                <w:szCs w:val="24"/>
-              </w:rPr>
-            </w:pPr>
-          </w:p>
-        </w:tc>
-        <w:tc>
-          <w:tcPr>
-            <w:tcW w:w="473" w:type="dxa"/>
-          </w:tcPr>
-          <w:p>
-            <w:pPr>
-              <w:jc w:val="center"/>
-              <w:rPr>
-                <w:rFonts w:ascii="Courier New" w:hAnsi="Courier New" w:cs="Courier New"/>
-                <w:sz w:val="24"/>
-                <w:szCs w:val="24"/>
-              </w:rPr>
-            </w:pPr>
-            <w:r>
-              <w:rPr>
-                <w:noProof/>
-              </w:rPr>
-              <w:drawing>
-                <wp:inline distT="0" distB="0" distL="0" distR="0" wp14:anchorId="281835CB" wp14:editId="43D46ADD">
-                  <wp:extent cx="152400" cy="152400"/>
-                  <wp:effectExtent l="0" t="0" r="0" b="0"/>
-                  <wp:docPr id="215389528" name="Graphic 1"/>
-                  <wp:cNvGraphicFramePr>
-                    <a:graphicFrameLocks xmlns:a="http://schemas.openxmlformats.org/drawingml/2006/main" noChangeAspect="1"/>
-                  </wp:cNvGraphicFramePr>
-                  <a:graphic xmlns:a="http://schemas.openxmlformats.org/drawingml/2006/main">
-                    <a:graphicData uri="http://schemas.openxmlformats.org/drawingml/2006/picture">
-                      <pic:pic xmlns:pic="http://schemas.openxmlformats.org/drawingml/2006/picture">
-                        <pic:nvPicPr>
-                          <pic:cNvPr id="215389528" name=""/>
-                          <pic:cNvPicPr/>
-                        </pic:nvPicPr>
-                        <pic:blipFill>
-                          <a:blip r:embed="rId15">
-                            <a:extLst>
-                              <a:ext uri="{96DAC541-7B7A-43D3-8B79-37D633B846F1}">
-                                <asvg:svgBlip xmlns:asvg="http://schemas.microsoft.com/office/drawing/2016/SVG/main" r:embed="rId16"/>
-                              </a:ext>
-                            </a:extLst>
-                          </a:blip>
-                          <a:stretch>
-                            <a:fillRect/>
-                          </a:stretch>
-                        </pic:blipFill>
-                        <pic:spPr>
-                          <a:xfrm>
-                            <a:off x="0" y="0"/>
-                            <a:ext cx="152400" cy="152400"/>
-                          </a:xfrm>
-                          <a:prstGeom prst="rect">
-                            <a:avLst/>
-                          </a:prstGeom>
-                        </pic:spPr>
-                      </pic:pic>
-                    </a:graphicData>
-                  </a:graphic>
-                </wp:inline>
-              </w:drawing>
-            </w:r>
-          </w:p>
-        </w:tc>
-        <w:tc>
-          <w:tcPr>
-            <w:tcW w:w="4665" w:type="dxa"/>
-          </w:tcPr>
-          <w:p>
-            <w:pPr>
-              <w:rPr>
-                <w:rFonts w:ascii="Courier New" w:hAnsi="Courier New" w:cs="Courier New"/>
-                <w:sz w:val="24"/>
-                <w:szCs w:val="24"/>
-              </w:rPr>
-            </w:pPr>
-            <w:hyperlink r:id="rId17" w:history="1">
-              <w:r>
-                <w:rPr>
-                  <w:rStyle w:val="Hyperlink"/>
-                  <w:rFonts w:ascii="Courier New" w:hAnsi="Courier New" w:cs="Courier New"/>
-                  <w:sz w:val="24"/>
-                  <w:szCs w:val="24"/>
-                </w:rPr>
-                <w:t>github.com/</w:t>
-              </w:r>
-              <w:proofErr w:type="spellStart"/>
-              <w:r>
-                <w:rPr>
-                  <w:rStyle w:val="Hyperlink"/>
-                  <w:rFonts w:ascii="Courier New" w:hAnsi="Courier New" w:cs="Courier New"/>
-                  <w:sz w:val="24"/>
-                  <w:szCs w:val="24"/>
-                </w:rPr>
-                <w:t>luizfeldmann</w:t>
-              </w:r>
-              <w:proofErr w:type="spellEnd"/>
-            </w:hyperlink>
-          </w:p>
-        </w:tc>
-      </w:tr>
-      <w:tr>
-        <w:trPr>
-          <w:trHeight w:val="440"/>
-        </w:trPr>
-        <w:tc>
-          <w:tcPr>
-            <w:tcW w:w="1896" w:type="dxa"/>
-            <w:vMerge/>
-          </w:tcPr>
-          <w:p>
-            <w:pPr>
-              <w:rPr>
-                <w:rFonts w:ascii="Courier New" w:hAnsi="Courier New" w:cs="Courier New"/>
-                <w:noProof/>
-                <w:sz w:val="24"/>
-                <w:szCs w:val="24"/>
-              </w:rPr>
-            </w:pPr>
-          </w:p>
-        </w:tc>
-        <w:tc>
-          <w:tcPr>
-            <w:tcW w:w="2316" w:type="dxa"/>
-            <w:vMerge/>
-          </w:tcPr>
-          <w:p>
-            <w:pPr>
-              <w:rPr>
-                <w:rFonts w:ascii="Courier New" w:hAnsi="Courier New" w:cs="Courier New"/>
-                <w:noProof/>
-                <w:sz w:val="24"/>
-                <w:szCs w:val="24"/>
-              </w:rPr>
-            </w:pPr>
-          </w:p>
-        </w:tc>
-        <w:tc>
-          <w:tcPr>
-            <w:tcW w:w="473" w:type="dxa"/>
-          </w:tcPr>
-          <w:p>
-            <w:pPr>
-              <w:jc w:val="center"/>
-              <w:rPr>
-                <w:rFonts w:ascii="Courier New" w:hAnsi="Courier New" w:cs="Courier New"/>
-                <w:sz w:val="24"/>
-                <w:szCs w:val="24"/>
-              </w:rPr>
-            </w:pPr>
-            <w:r>
-              <w:rPr>
-                <w:rFonts w:ascii="Helvetica" w:hAnsi="Helvetica" w:cs="Simplified Arabic Fixed"/>
-                <w:noProof/>
-                <w:sz w:val="24"/>
-                <w:szCs w:val="24"/>
-              </w:rPr>
-              <w:drawing>
-                <wp:inline distT="0" distB="0" distL="0" distR="0" wp14:anchorId="7533EB19" wp14:editId="63CF2181">
-                  <wp:extent cx="152400" cy="152400"/>
-                  <wp:effectExtent l="0" t="0" r="0" b="0"/>
-                  <wp:docPr id="872665490" name="Graphic 1"/>
-                  <wp:cNvGraphicFramePr>
-                    <a:graphicFrameLocks xmlns:a="http://schemas.openxmlformats.org/drawingml/2006/main" noChangeAspect="1"/>
-                  </wp:cNvGraphicFramePr>
-                  <a:graphic xmlns:a="http://schemas.openxmlformats.org/drawingml/2006/main">
-                    <a:graphicData uri="http://schemas.openxmlformats.org/drawingml/2006/picture">
-                      <pic:pic xmlns:pic="http://schemas.openxmlformats.org/drawingml/2006/picture">
-                        <pic:nvPicPr>
-                          <pic:cNvPr id="872665490" name=""/>
-                          <pic:cNvPicPr/>
-                        </pic:nvPicPr>
-                        <pic:blipFill>
-                          <a:blip r:embed="rId18">
-                            <a:extLst>
-                              <a:ext uri="{96DAC541-7B7A-43D3-8B79-37D633B846F1}">
-                                <asvg:svgBlip xmlns:asvg="http://schemas.microsoft.com/office/drawing/2016/SVG/main" r:embed="rId19"/>
-                              </a:ext>
-                            </a:extLst>
-                          </a:blip>
-                          <a:stretch>
-                            <a:fillRect/>
-                          </a:stretch>
-                        </pic:blipFill>
-                        <pic:spPr>
-                          <a:xfrm>
-                            <a:off x="0" y="0"/>
-                            <a:ext cx="152400" cy="152400"/>
-                          </a:xfrm>
-                          <a:prstGeom prst="rect">
-                            <a:avLst/>
-                          </a:prstGeom>
-                        </pic:spPr>
-                      </pic:pic>
-                    </a:graphicData>
-                  </a:graphic>
-                </wp:inline>
-              </w:drawing>
-            </w:r>
-          </w:p>
-        </w:tc>
-        <w:tc>
-          <w:tcPr>
-            <w:tcW w:w="4665" w:type="dxa"/>
-          </w:tcPr>
-          <w:p>
-            <w:pPr>
-              <w:rPr>
-                <w:rFonts w:ascii="Courier New" w:hAnsi="Courier New" w:cs="Courier New"/>
-                <w:sz w:val="24"/>
-                <w:szCs w:val="24"/>
-              </w:rPr>
-            </w:pPr>
-            <w:hyperlink r:id="rId20" w:history="1">
+            <w:tcW w:w="4654" w:type="dxa"/>
+          </w:tcPr>
+          <w:p>
+            <w:pPr>
+              <w:rPr>
+                <w:rFonts w:ascii="Courier New" w:hAnsi="Courier New" w:cs="Courier New"/>
+                <w:sz w:val="24"/>
+                <w:szCs w:val="24"/>
+              </w:rPr>
+            </w:pPr>
+            <w:hyperlink r:id="rId14" w:history="1">
               <w:r>
                 <w:rPr>
                   <w:rStyle w:val="Hyperlink"/>
@@ -1068,6 +916,85 @@
                 <w:rFonts w:ascii="Courier New" w:hAnsi="Courier New" w:cs="Courier New"/>
                 <w:color w:val="808080" w:themeColor="background1" w:themeShade="80"/>
               </w:rPr>
+              <w:t>202</w:t>
+            </w:r>
+            <w:r>
+              <w:rPr>
+                <w:rFonts w:ascii="Courier New" w:hAnsi="Courier New" w:cs="Courier New"/>
+                <w:color w:val="808080" w:themeColor="background1" w:themeShade="80"/>
+              </w:rPr>
+              <w:t>3</w:t>
+            </w:r>
+            <w:r>
+              <w:rPr>
+                <w:rFonts w:ascii="Courier New" w:hAnsi="Courier New" w:cs="Courier New"/>
+                <w:color w:val="808080" w:themeColor="background1" w:themeShade="80"/>
+              </w:rPr>
+              <w:t xml:space="preserve"> - 202</w:t>
+            </w:r>
+            <w:r>
+              <w:rPr>
+                <w:rFonts w:ascii="Courier New" w:hAnsi="Courier New" w:cs="Courier New"/>
+                <w:color w:val="808080" w:themeColor="background1" w:themeShade="80"/>
+              </w:rPr>
+              <w:t>5</w:t>
+            </w:r>
+          </w:p>
+        </w:tc>
+        <w:tc>
+          <w:tcPr>
+            <w:tcW w:w="7285" w:type="dxa"/>
+          </w:tcPr>
+          <w:p>
+            <w:pPr>
+              <w:rPr>
+                <w:rFonts w:ascii="Courier New" w:hAnsi="Courier New" w:cs="Courier New"/>
+              </w:rPr>
+            </w:pPr>
+            <w:r>
+              <w:rPr>
+                <w:rFonts w:ascii="Courier New" w:hAnsi="Courier New" w:cs="Courier New"/>
+              </w:rPr>
+              <w:t xml:space="preserve">Postgraduate degree in </w:t>
+            </w:r>
+            <w:proofErr w:type="spellStart"/>
+            <w:r>
+              <w:rPr>
+                <w:rFonts w:ascii="Courier New" w:hAnsi="Courier New" w:cs="Courier New"/>
+                <w:i/>
+                <w:iCs/>
+              </w:rPr>
+              <w:t>Fullstack</w:t>
+            </w:r>
+            <w:proofErr w:type="spellEnd"/>
+            <w:r>
+              <w:rPr>
+                <w:rFonts w:ascii="Courier New" w:hAnsi="Courier New" w:cs="Courier New"/>
+                <w:i/>
+                <w:iCs/>
+              </w:rPr>
+              <w:t xml:space="preserve"> Web Development</w:t>
+            </w:r>
+          </w:p>
+        </w:tc>
+      </w:tr>
+      <w:tr>
+        <w:tc>
+          <w:tcPr>
+            <w:tcW w:w="2065" w:type="dxa"/>
+          </w:tcPr>
+          <w:p>
+            <w:pPr>
+              <w:rPr>
+                <w:rFonts w:ascii="Courier New" w:hAnsi="Courier New" w:cs="Courier New"/>
+                <w:color w:val="808080" w:themeColor="background1" w:themeShade="80"/>
+              </w:rPr>
+            </w:pPr>
+            <w:r>
+              <w:rPr>
+                <w:rFonts w:ascii="Courier New" w:hAnsi="Courier New" w:cs="Courier New"/>
+                <w:color w:val="808080" w:themeColor="background1" w:themeShade="80"/>
+              </w:rPr>
               <w:t>2021 - 2022</w:t>
             </w:r>
           </w:p>
@@ -1399,18 +1326,8 @@
                 <w:b/>
                 <w:bCs/>
               </w:rPr>
-              <w:t xml:space="preserve">AEL </w:t>
-            </w:r>
-            <w:proofErr w:type="spellStart"/>
-            <w:r>
-              <w:rPr>
-                <w:rFonts w:ascii="Courier New" w:hAnsi="Courier New" w:cs="Courier New"/>
-                <w:b/>
-                <w:bCs/>
-              </w:rPr>
-              <w:t>Sistemas</w:t>
-            </w:r>
-            <w:proofErr w:type="spellEnd"/>
+              <w:t>AEL Sistemas</w:t>
+            </w:r>
           </w:p>
         </w:tc>
         <w:tc>
@@ -1969,7 +1886,7 @@
 </file>
 
 <file path=word/styles.xml><?xml version="1.0" encoding="utf-8"?>
-<w:styles xmlns:mc="http://schemas.openxmlformats.org/markup-compatibility/2006" xmlns:r="http://schemas.openxmlformats.org/officeDocument/2006/relationships" xmlns:w="http://schemas.openxmlformats.org/wordprocessingml/2006/main" xmlns:w14="http://schemas.microsoft.com/office/word/2010/wordml" xmlns:w15="http://schemas.microsoft.com/office/word/2012/wordml" xmlns:w16cex="http://schemas.microsoft.com/office/word/2018/wordml/cex" xmlns:w16cid="http://schemas.microsoft.com/office/word/2016/wordml/cid" xmlns:w16="http://schemas.microsoft.com/office/word/2018/wordml" xmlns:w16sdtdh="http://schemas.microsoft.com/office/word/2020/wordml/sdtdatahash" xmlns:w16se="http://schemas.microsoft.com/office/word/2015/wordml/symex" mc:Ignorable="w14 w15 w16se w16cid w16 w16cex w16sdtdh">
+<w:styles xmlns:mc="http://schemas.openxmlformats.org/markup-compatibility/2006" xmlns:r="http://schemas.openxmlformats.org/officeDocument/2006/relationships" xmlns:w="http://schemas.openxmlformats.org/wordprocessingml/2006/main" xmlns:w14="http://schemas.microsoft.com/office/word/2010/wordml" xmlns:w15="http://schemas.microsoft.com/office/word/2012/wordml" xmlns:w16cex="http://schemas.microsoft.com/office/word/2018/wordml/cex" xmlns:w16cid="http://schemas.microsoft.com/office/word/2016/wordml/cid" xmlns:w16="http://schemas.microsoft.com/office/word/2018/wordml" xmlns:w16du="http://schemas.microsoft.com/office/word/2023/wordml/word16du" xmlns:w16sdtdh="http://schemas.microsoft.com/office/word/2020/wordml/sdtdatahash" xmlns:w16sdtfl="http://schemas.microsoft.com/office/word/2024/wordml/sdtformatlock" xmlns:w16se="http://schemas.microsoft.com/office/word/2015/wordml/symex" mc:Ignorable="w14 w15 w16se w16cid w16 w16cex w16sdtdh w16sdtfl w16du">
   <w:docDefaults>
     <w:rPrDefault>
       <w:rPr>

</xml_diff>